<commit_message>
THis is a change
Change done in the branch
</commit_message>
<xml_diff>
--- a/brnchfileadded.docx
+++ b/brnchfileadded.docx
@@ -4,7 +4,13 @@
   <w:body>
     <w:p>
       <w:r>
-        <w:t>This is a file added after forking and then creating a branch….????</w:t>
+        <w:t xml:space="preserve">This is a file added after forking and then creating </w:t>
+      </w:r>
+      <w:r>
+        <w:t>TESTING EDIT</w:t>
+      </w:r>
+      <w:r>
+        <w:t>….????</w:t>
       </w:r>
     </w:p>
     <w:sectPr>

</xml_diff>